<commit_message>
modifique fechas 2do medio
</commit_message>
<xml_diff>
--- a/planificaciones/biologia/2do_medio/biologia_2do_medio_anual.docx
+++ b/planificaciones/biologia/2do_medio/biologia_2do_medio_anual.docx
@@ -42,15 +42,7 @@
       </w:pPr>
       <w:r>
         <w:rPr/>
-        <w:t xml:space="preserve">SUBSECTOR:  Biología              CURSO:    </w:t>
-      </w:r>
-      <w:r>
-        <w:rPr/>
-        <w:t>2d</w:t>
-      </w:r>
-      <w:r>
-        <w:rPr/>
-        <w:t>o Medio          PROFESOR: Cristian Muñoz.</w:t>
+        <w:t>SUBSECTOR:  Biología              CURSO:    2do Medio          PROFESOR: Cristian Muñoz.</w:t>
       </w:r>
     </w:p>
     <w:p>
@@ -110,7 +102,7 @@
                 <wp:positionV relativeFrom="paragraph">
                   <wp:posOffset>19685</wp:posOffset>
                 </wp:positionV>
-                <wp:extent cx="5674995" cy="2310765"/>
+                <wp:extent cx="5675630" cy="2309495"/>
                 <wp:effectExtent l="0" t="0" r="0" b="0"/>
                 <wp:wrapSquare wrapText="bothSides"/>
                 <wp:docPr id="1" name="Marco1"/>
@@ -121,7 +113,7 @@
                       <wps:spPr>
                         <a:xfrm>
                           <a:off x="0" y="0"/>
-                          <a:ext cx="5674320" cy="2310120"/>
+                          <a:ext cx="5675040" cy="2309040"/>
                         </a:xfrm>
                         <a:prstGeom prst="rect">
                           <a:avLst/>
@@ -154,7 +146,7 @@
                               </w:tblBorders>
                               <w:tblCellMar>
                                 <w:top w:w="0" w:type="dxa"/>
-                                <w:left w:w="58" w:type="dxa"/>
+                                <w:left w:w="53" w:type="dxa"/>
                                 <w:bottom w:w="0" w:type="dxa"/>
                                 <w:right w:w="108" w:type="dxa"/>
                               </w:tblCellMar>
@@ -162,9 +154,9 @@
                             </w:tblPr>
                             <w:tblGrid>
                               <w:gridCol w:w="1475"/>
-                              <w:gridCol w:w="2336"/>
-                              <w:gridCol w:w="2560"/>
-                              <w:gridCol w:w="2560"/>
+                              <w:gridCol w:w="2335"/>
+                              <w:gridCol w:w="2561"/>
+                              <w:gridCol w:w="2559"/>
                             </w:tblGrid>
                             <w:tr>
                               <w:trPr/>
@@ -181,7 +173,7 @@
                                   </w:tcBorders>
                                   <w:shd w:fill="auto" w:val="clear"/>
                                   <w:tcMar>
-                                    <w:left w:w="58" w:type="dxa"/>
+                                    <w:left w:w="53" w:type="dxa"/>
                                   </w:tcMar>
                                 </w:tcPr>
                                 <w:p>
@@ -204,7 +196,7 @@
                               </w:tc>
                               <w:tc>
                                 <w:tcPr>
-                                  <w:tcW w:w="2336" w:type="dxa"/>
+                                  <w:tcW w:w="2335" w:type="dxa"/>
                                   <w:tcBorders>
                                     <w:top w:val="single" w:sz="4" w:space="0" w:color="00000A"/>
                                     <w:left w:val="single" w:sz="4" w:space="0" w:color="00000A"/>
@@ -215,7 +207,7 @@
                                   </w:tcBorders>
                                   <w:shd w:fill="auto" w:val="clear"/>
                                   <w:tcMar>
-                                    <w:left w:w="58" w:type="dxa"/>
+                                    <w:left w:w="53" w:type="dxa"/>
                                   </w:tcMar>
                                 </w:tcPr>
                                 <w:p>
@@ -237,7 +229,7 @@
                               </w:tc>
                               <w:tc>
                                 <w:tcPr>
-                                  <w:tcW w:w="2560" w:type="dxa"/>
+                                  <w:tcW w:w="2561" w:type="dxa"/>
                                   <w:tcBorders>
                                     <w:top w:val="single" w:sz="4" w:space="0" w:color="00000A"/>
                                     <w:left w:val="single" w:sz="4" w:space="0" w:color="00000A"/>
@@ -248,7 +240,7 @@
                                   </w:tcBorders>
                                   <w:shd w:fill="auto" w:val="clear"/>
                                   <w:tcMar>
-                                    <w:left w:w="58" w:type="dxa"/>
+                                    <w:left w:w="53" w:type="dxa"/>
                                   </w:tcMar>
                                 </w:tcPr>
                                 <w:p>
@@ -270,7 +262,7 @@
                               </w:tc>
                               <w:tc>
                                 <w:tcPr>
-                                  <w:tcW w:w="2560" w:type="dxa"/>
+                                  <w:tcW w:w="2559" w:type="dxa"/>
                                   <w:tcBorders>
                                     <w:top w:val="single" w:sz="4" w:space="0" w:color="00000A"/>
                                     <w:left w:val="single" w:sz="4" w:space="0" w:color="00000A"/>
@@ -281,7 +273,7 @@
                                   </w:tcBorders>
                                   <w:shd w:fill="auto" w:val="clear"/>
                                   <w:tcMar>
-                                    <w:left w:w="58" w:type="dxa"/>
+                                    <w:left w:w="53" w:type="dxa"/>
                                   </w:tcMar>
                                 </w:tcPr>
                                 <w:p>
@@ -315,7 +307,7 @@
                                   </w:tcBorders>
                                   <w:shd w:fill="auto" w:val="clear"/>
                                   <w:tcMar>
-                                    <w:left w:w="58" w:type="dxa"/>
+                                    <w:left w:w="53" w:type="dxa"/>
                                   </w:tcMar>
                                 </w:tcPr>
                                 <w:p>
@@ -388,7 +380,7 @@
                               </w:tc>
                               <w:tc>
                                 <w:tcPr>
-                                  <w:tcW w:w="2336" w:type="dxa"/>
+                                  <w:tcW w:w="2335" w:type="dxa"/>
                                   <w:tcBorders>
                                     <w:top w:val="single" w:sz="4" w:space="0" w:color="00000A"/>
                                     <w:left w:val="single" w:sz="4" w:space="0" w:color="00000A"/>
@@ -399,7 +391,7 @@
                                   </w:tcBorders>
                                   <w:shd w:fill="auto" w:val="clear"/>
                                   <w:tcMar>
-                                    <w:left w:w="58" w:type="dxa"/>
+                                    <w:left w:w="53" w:type="dxa"/>
                                   </w:tcMar>
                                 </w:tcPr>
                                 <w:p>
@@ -412,19 +404,13 @@
                                     <w:rPr>
                                       <w:color w:val="00000A"/>
                                     </w:rPr>
-                                    <w:t>Genética y reproducción celular</w:t>
-                                  </w:r>
-                                  <w:r>
-                                    <w:rPr>
-                                      <w:color w:val="00000A"/>
-                                    </w:rPr>
-                                    <w:t>.</w:t>
+                                    <w:t>Genética y reproducción celular.</w:t>
                                   </w:r>
                                 </w:p>
                               </w:tc>
                               <w:tc>
                                 <w:tcPr>
-                                  <w:tcW w:w="2560" w:type="dxa"/>
+                                  <w:tcW w:w="2561" w:type="dxa"/>
                                   <w:tcBorders>
                                     <w:top w:val="single" w:sz="4" w:space="0" w:color="00000A"/>
                                     <w:left w:val="single" w:sz="4" w:space="0" w:color="00000A"/>
@@ -435,7 +421,7 @@
                                   </w:tcBorders>
                                   <w:shd w:fill="auto" w:val="clear"/>
                                   <w:tcMar>
-                                    <w:left w:w="58" w:type="dxa"/>
+                                    <w:left w:w="53" w:type="dxa"/>
                                   </w:tcMar>
                                 </w:tcPr>
                                 <w:p>
@@ -454,7 +440,7 @@
                               </w:tc>
                               <w:tc>
                                 <w:tcPr>
-                                  <w:tcW w:w="2560" w:type="dxa"/>
+                                  <w:tcW w:w="2559" w:type="dxa"/>
                                   <w:tcBorders>
                                     <w:top w:val="single" w:sz="4" w:space="0" w:color="00000A"/>
                                     <w:left w:val="single" w:sz="4" w:space="0" w:color="00000A"/>
@@ -465,7 +451,7 @@
                                   </w:tcBorders>
                                   <w:shd w:fill="auto" w:val="clear"/>
                                   <w:tcMar>
-                                    <w:left w:w="58" w:type="dxa"/>
+                                    <w:left w:w="53" w:type="dxa"/>
                                   </w:tcMar>
                                 </w:tcPr>
                                 <w:p>
@@ -476,11 +462,7 @@
                                   </w:pPr>
                                   <w:r>
                                     <w:rPr/>
-                                    <w:t>Dinámica de poblaciones y comunidades</w:t>
-                                  </w:r>
-                                  <w:r>
-                                    <w:rPr/>
-                                    <w:t>.</w:t>
+                                    <w:t>Dinámica de poblaciones y comunidades.</w:t>
                                   </w:r>
                                 </w:p>
                               </w:tc>
@@ -500,7 +482,7 @@
                                   </w:tcBorders>
                                   <w:shd w:fill="auto" w:val="clear"/>
                                   <w:tcMar>
-                                    <w:left w:w="58" w:type="dxa"/>
+                                    <w:left w:w="53" w:type="dxa"/>
                                   </w:tcMar>
                                 </w:tcPr>
                                 <w:p>
@@ -538,7 +520,7 @@
                               </w:tc>
                               <w:tc>
                                 <w:tcPr>
-                                  <w:tcW w:w="2336" w:type="dxa"/>
+                                  <w:tcW w:w="2335" w:type="dxa"/>
                                   <w:tcBorders>
                                     <w:top w:val="single" w:sz="4" w:space="0" w:color="00000A"/>
                                     <w:left w:val="single" w:sz="4" w:space="0" w:color="00000A"/>
@@ -549,7 +531,7 @@
                                   </w:tcBorders>
                                   <w:shd w:fill="auto" w:val="clear"/>
                                   <w:tcMar>
-                                    <w:left w:w="58" w:type="dxa"/>
+                                    <w:left w:w="53" w:type="dxa"/>
                                   </w:tcMar>
                                 </w:tcPr>
                                 <w:p>
@@ -562,19 +544,13 @@
                                     <w:rPr>
                                       <w:color w:val="00000A"/>
                                     </w:rPr>
-                                    <w:t>18</w:t>
-                                  </w:r>
-                                  <w:r>
-                                    <w:rPr>
-                                      <w:color w:val="00000A"/>
-                                    </w:rPr>
-                                    <w:t xml:space="preserve"> semanas</w:t>
+                                    <w:t>18 semanas</w:t>
                                   </w:r>
                                 </w:p>
                               </w:tc>
                               <w:tc>
                                 <w:tcPr>
-                                  <w:tcW w:w="2560" w:type="dxa"/>
+                                  <w:tcW w:w="2561" w:type="dxa"/>
                                   <w:tcBorders>
                                     <w:top w:val="single" w:sz="4" w:space="0" w:color="00000A"/>
                                     <w:left w:val="single" w:sz="4" w:space="0" w:color="00000A"/>
@@ -585,7 +561,7 @@
                                   </w:tcBorders>
                                   <w:shd w:fill="auto" w:val="clear"/>
                                   <w:tcMar>
-                                    <w:left w:w="58" w:type="dxa"/>
+                                    <w:left w:w="53" w:type="dxa"/>
                                   </w:tcMar>
                                 </w:tcPr>
                                 <w:p>
@@ -604,7 +580,7 @@
                               </w:tc>
                               <w:tc>
                                 <w:tcPr>
-                                  <w:tcW w:w="2560" w:type="dxa"/>
+                                  <w:tcW w:w="2559" w:type="dxa"/>
                                   <w:tcBorders>
                                     <w:top w:val="single" w:sz="4" w:space="0" w:color="00000A"/>
                                     <w:left w:val="single" w:sz="4" w:space="0" w:color="00000A"/>
@@ -615,7 +591,7 @@
                                   </w:tcBorders>
                                   <w:shd w:fill="auto" w:val="clear"/>
                                   <w:tcMar>
-                                    <w:left w:w="58" w:type="dxa"/>
+                                    <w:left w:w="53" w:type="dxa"/>
                                   </w:tcMar>
                                 </w:tcPr>
                                 <w:p>
@@ -646,7 +622,7 @@
                                   </w:tcBorders>
                                   <w:shd w:fill="auto" w:val="clear"/>
                                   <w:tcMar>
-                                    <w:left w:w="58" w:type="dxa"/>
+                                    <w:left w:w="53" w:type="dxa"/>
                                   </w:tcMar>
                                 </w:tcPr>
                                 <w:p>
@@ -690,7 +666,7 @@
                               </w:tc>
                               <w:tc>
                                 <w:tcPr>
-                                  <w:tcW w:w="2336" w:type="dxa"/>
+                                  <w:tcW w:w="2335" w:type="dxa"/>
                                   <w:tcBorders>
                                     <w:top w:val="single" w:sz="4" w:space="0" w:color="00000A"/>
                                     <w:left w:val="single" w:sz="4" w:space="0" w:color="00000A"/>
@@ -701,7 +677,7 @@
                                   </w:tcBorders>
                                   <w:shd w:fill="auto" w:val="clear"/>
                                   <w:tcMar>
-                                    <w:left w:w="58" w:type="dxa"/>
+                                    <w:left w:w="53" w:type="dxa"/>
                                   </w:tcMar>
                                 </w:tcPr>
                                 <w:p>
@@ -720,7 +696,7 @@
                               </w:tc>
                               <w:tc>
                                 <w:tcPr>
-                                  <w:tcW w:w="2560" w:type="dxa"/>
+                                  <w:tcW w:w="2561" w:type="dxa"/>
                                   <w:tcBorders>
                                     <w:top w:val="single" w:sz="4" w:space="0" w:color="00000A"/>
                                     <w:left w:val="single" w:sz="4" w:space="0" w:color="00000A"/>
@@ -731,7 +707,7 @@
                                   </w:tcBorders>
                                   <w:shd w:fill="auto" w:val="clear"/>
                                   <w:tcMar>
-                                    <w:left w:w="58" w:type="dxa"/>
+                                    <w:left w:w="53" w:type="dxa"/>
                                   </w:tcMar>
                                 </w:tcPr>
                                 <w:p>
@@ -744,13 +720,25 @@
                                     <w:rPr>
                                       <w:color w:val="00000A"/>
                                     </w:rPr>
-                                    <w:t>2 - Mayo</w:t>
+                                    <w:t>1</w:t>
+                                  </w:r>
+                                  <w:r>
+                                    <w:rPr>
+                                      <w:color w:val="00000A"/>
+                                    </w:rPr>
+                                    <w:t xml:space="preserve"> - </w:t>
+                                  </w:r>
+                                  <w:r>
+                                    <w:rPr>
+                                      <w:color w:val="00000A"/>
+                                    </w:rPr>
+                                    <w:t>Agosto</w:t>
                                   </w:r>
                                 </w:p>
                               </w:tc>
                               <w:tc>
                                 <w:tcPr>
-                                  <w:tcW w:w="2560" w:type="dxa"/>
+                                  <w:tcW w:w="2559" w:type="dxa"/>
                                   <w:tcBorders>
                                     <w:top w:val="single" w:sz="4" w:space="0" w:color="00000A"/>
                                     <w:left w:val="single" w:sz="4" w:space="0" w:color="00000A"/>
@@ -761,7 +749,7 @@
                                   </w:tcBorders>
                                   <w:shd w:fill="auto" w:val="clear"/>
                                   <w:tcMar>
-                                    <w:left w:w="58" w:type="dxa"/>
+                                    <w:left w:w="53" w:type="dxa"/>
                                   </w:tcMar>
                                 </w:tcPr>
                                 <w:p>
@@ -772,7 +760,15 @@
                                   </w:pPr>
                                   <w:r>
                                     <w:rPr/>
-                                    <w:t>1 - Agosto</w:t>
+                                    <w:t>3</w:t>
+                                  </w:r>
+                                  <w:r>
+                                    <w:rPr/>
+                                    <w:t xml:space="preserve"> - </w:t>
+                                  </w:r>
+                                  <w:r>
+                                    <w:rPr/>
+                                    <w:t>Octubre</w:t>
                                   </w:r>
                                 </w:p>
                               </w:tc>
@@ -781,10 +777,14 @@
                           <w:p>
                             <w:pPr>
                               <w:pStyle w:val="Contenidodelmarco"/>
-                              <w:rPr/>
+                              <w:rPr>
+                                <w:color w:val="000000"/>
+                              </w:rPr>
                             </w:pPr>
                             <w:r>
-                              <w:rPr/>
+                              <w:rPr>
+                                <w:color w:val="000000"/>
+                              </w:rPr>
                             </w:r>
                           </w:p>
                         </w:txbxContent>
@@ -800,7 +800,7 @@
           </mc:Choice>
           <mc:Fallback>
             <w:pict>
-              <v:rect id="shape_0" ID="Marco1" stroked="f" style="position:absolute;margin-left:208.6pt;margin-top:1.55pt;width:446.75pt;height:181.85pt;mso-position-horizontal:center;mso-position-horizontal-relative:margin">
+              <v:rect id="shape_0" ID="Marco1" stroked="f" style="position:absolute;margin-left:208.55pt;margin-top:1.55pt;width:446.8pt;height:181.75pt;mso-position-horizontal:center;mso-position-horizontal-relative:margin">
                 <w10:wrap type="none"/>
                 <v:fill o:detectmouseclick="t" on="false"/>
                 <v:stroke color="#3465a4" joinstyle="round" endcap="flat"/>
@@ -821,7 +821,7 @@
                         </w:tblBorders>
                         <w:tblCellMar>
                           <w:top w:w="0" w:type="dxa"/>
-                          <w:left w:w="58" w:type="dxa"/>
+                          <w:left w:w="53" w:type="dxa"/>
                           <w:bottom w:w="0" w:type="dxa"/>
                           <w:right w:w="108" w:type="dxa"/>
                         </w:tblCellMar>
@@ -829,9 +829,9 @@
                       </w:tblPr>
                       <w:tblGrid>
                         <w:gridCol w:w="1475"/>
-                        <w:gridCol w:w="2336"/>
-                        <w:gridCol w:w="2560"/>
-                        <w:gridCol w:w="2560"/>
+                        <w:gridCol w:w="2335"/>
+                        <w:gridCol w:w="2561"/>
+                        <w:gridCol w:w="2559"/>
                       </w:tblGrid>
                       <w:tr>
                         <w:trPr/>
@@ -848,7 +848,7 @@
                             </w:tcBorders>
                             <w:shd w:fill="auto" w:val="clear"/>
                             <w:tcMar>
-                              <w:left w:w="58" w:type="dxa"/>
+                              <w:left w:w="53" w:type="dxa"/>
                             </w:tcMar>
                           </w:tcPr>
                           <w:p>
@@ -871,7 +871,7 @@
                         </w:tc>
                         <w:tc>
                           <w:tcPr>
-                            <w:tcW w:w="2336" w:type="dxa"/>
+                            <w:tcW w:w="2335" w:type="dxa"/>
                             <w:tcBorders>
                               <w:top w:val="single" w:sz="4" w:space="0" w:color="00000A"/>
                               <w:left w:val="single" w:sz="4" w:space="0" w:color="00000A"/>
@@ -882,7 +882,7 @@
                             </w:tcBorders>
                             <w:shd w:fill="auto" w:val="clear"/>
                             <w:tcMar>
-                              <w:left w:w="58" w:type="dxa"/>
+                              <w:left w:w="53" w:type="dxa"/>
                             </w:tcMar>
                           </w:tcPr>
                           <w:p>
@@ -904,7 +904,7 @@
                         </w:tc>
                         <w:tc>
                           <w:tcPr>
-                            <w:tcW w:w="2560" w:type="dxa"/>
+                            <w:tcW w:w="2561" w:type="dxa"/>
                             <w:tcBorders>
                               <w:top w:val="single" w:sz="4" w:space="0" w:color="00000A"/>
                               <w:left w:val="single" w:sz="4" w:space="0" w:color="00000A"/>
@@ -915,7 +915,7 @@
                             </w:tcBorders>
                             <w:shd w:fill="auto" w:val="clear"/>
                             <w:tcMar>
-                              <w:left w:w="58" w:type="dxa"/>
+                              <w:left w:w="53" w:type="dxa"/>
                             </w:tcMar>
                           </w:tcPr>
                           <w:p>
@@ -937,7 +937,7 @@
                         </w:tc>
                         <w:tc>
                           <w:tcPr>
-                            <w:tcW w:w="2560" w:type="dxa"/>
+                            <w:tcW w:w="2559" w:type="dxa"/>
                             <w:tcBorders>
                               <w:top w:val="single" w:sz="4" w:space="0" w:color="00000A"/>
                               <w:left w:val="single" w:sz="4" w:space="0" w:color="00000A"/>
@@ -948,7 +948,7 @@
                             </w:tcBorders>
                             <w:shd w:fill="auto" w:val="clear"/>
                             <w:tcMar>
-                              <w:left w:w="58" w:type="dxa"/>
+                              <w:left w:w="53" w:type="dxa"/>
                             </w:tcMar>
                           </w:tcPr>
                           <w:p>
@@ -982,7 +982,7 @@
                             </w:tcBorders>
                             <w:shd w:fill="auto" w:val="clear"/>
                             <w:tcMar>
-                              <w:left w:w="58" w:type="dxa"/>
+                              <w:left w:w="53" w:type="dxa"/>
                             </w:tcMar>
                           </w:tcPr>
                           <w:p>
@@ -1055,7 +1055,7 @@
                         </w:tc>
                         <w:tc>
                           <w:tcPr>
-                            <w:tcW w:w="2336" w:type="dxa"/>
+                            <w:tcW w:w="2335" w:type="dxa"/>
                             <w:tcBorders>
                               <w:top w:val="single" w:sz="4" w:space="0" w:color="00000A"/>
                               <w:left w:val="single" w:sz="4" w:space="0" w:color="00000A"/>
@@ -1066,7 +1066,7 @@
                             </w:tcBorders>
                             <w:shd w:fill="auto" w:val="clear"/>
                             <w:tcMar>
-                              <w:left w:w="58" w:type="dxa"/>
+                              <w:left w:w="53" w:type="dxa"/>
                             </w:tcMar>
                           </w:tcPr>
                           <w:p>
@@ -1079,19 +1079,13 @@
                               <w:rPr>
                                 <w:color w:val="00000A"/>
                               </w:rPr>
-                              <w:t>Genética y reproducción celular</w:t>
-                            </w:r>
-                            <w:r>
-                              <w:rPr>
-                                <w:color w:val="00000A"/>
-                              </w:rPr>
-                              <w:t>.</w:t>
+                              <w:t>Genética y reproducción celular.</w:t>
                             </w:r>
                           </w:p>
                         </w:tc>
                         <w:tc>
                           <w:tcPr>
-                            <w:tcW w:w="2560" w:type="dxa"/>
+                            <w:tcW w:w="2561" w:type="dxa"/>
                             <w:tcBorders>
                               <w:top w:val="single" w:sz="4" w:space="0" w:color="00000A"/>
                               <w:left w:val="single" w:sz="4" w:space="0" w:color="00000A"/>
@@ -1102,7 +1096,7 @@
                             </w:tcBorders>
                             <w:shd w:fill="auto" w:val="clear"/>
                             <w:tcMar>
-                              <w:left w:w="58" w:type="dxa"/>
+                              <w:left w:w="53" w:type="dxa"/>
                             </w:tcMar>
                           </w:tcPr>
                           <w:p>
@@ -1121,7 +1115,7 @@
                         </w:tc>
                         <w:tc>
                           <w:tcPr>
-                            <w:tcW w:w="2560" w:type="dxa"/>
+                            <w:tcW w:w="2559" w:type="dxa"/>
                             <w:tcBorders>
                               <w:top w:val="single" w:sz="4" w:space="0" w:color="00000A"/>
                               <w:left w:val="single" w:sz="4" w:space="0" w:color="00000A"/>
@@ -1132,7 +1126,7 @@
                             </w:tcBorders>
                             <w:shd w:fill="auto" w:val="clear"/>
                             <w:tcMar>
-                              <w:left w:w="58" w:type="dxa"/>
+                              <w:left w:w="53" w:type="dxa"/>
                             </w:tcMar>
                           </w:tcPr>
                           <w:p>
@@ -1143,11 +1137,7 @@
                             </w:pPr>
                             <w:r>
                               <w:rPr/>
-                              <w:t>Dinámica de poblaciones y comunidades</w:t>
-                            </w:r>
-                            <w:r>
-                              <w:rPr/>
-                              <w:t>.</w:t>
+                              <w:t>Dinámica de poblaciones y comunidades.</w:t>
                             </w:r>
                           </w:p>
                         </w:tc>
@@ -1167,7 +1157,7 @@
                             </w:tcBorders>
                             <w:shd w:fill="auto" w:val="clear"/>
                             <w:tcMar>
-                              <w:left w:w="58" w:type="dxa"/>
+                              <w:left w:w="53" w:type="dxa"/>
                             </w:tcMar>
                           </w:tcPr>
                           <w:p>
@@ -1205,7 +1195,7 @@
                         </w:tc>
                         <w:tc>
                           <w:tcPr>
-                            <w:tcW w:w="2336" w:type="dxa"/>
+                            <w:tcW w:w="2335" w:type="dxa"/>
                             <w:tcBorders>
                               <w:top w:val="single" w:sz="4" w:space="0" w:color="00000A"/>
                               <w:left w:val="single" w:sz="4" w:space="0" w:color="00000A"/>
@@ -1216,7 +1206,7 @@
                             </w:tcBorders>
                             <w:shd w:fill="auto" w:val="clear"/>
                             <w:tcMar>
-                              <w:left w:w="58" w:type="dxa"/>
+                              <w:left w:w="53" w:type="dxa"/>
                             </w:tcMar>
                           </w:tcPr>
                           <w:p>
@@ -1229,19 +1219,13 @@
                               <w:rPr>
                                 <w:color w:val="00000A"/>
                               </w:rPr>
-                              <w:t>18</w:t>
-                            </w:r>
-                            <w:r>
-                              <w:rPr>
-                                <w:color w:val="00000A"/>
-                              </w:rPr>
-                              <w:t xml:space="preserve"> semanas</w:t>
+                              <w:t>18 semanas</w:t>
                             </w:r>
                           </w:p>
                         </w:tc>
                         <w:tc>
                           <w:tcPr>
-                            <w:tcW w:w="2560" w:type="dxa"/>
+                            <w:tcW w:w="2561" w:type="dxa"/>
                             <w:tcBorders>
                               <w:top w:val="single" w:sz="4" w:space="0" w:color="00000A"/>
                               <w:left w:val="single" w:sz="4" w:space="0" w:color="00000A"/>
@@ -1252,7 +1236,7 @@
                             </w:tcBorders>
                             <w:shd w:fill="auto" w:val="clear"/>
                             <w:tcMar>
-                              <w:left w:w="58" w:type="dxa"/>
+                              <w:left w:w="53" w:type="dxa"/>
                             </w:tcMar>
                           </w:tcPr>
                           <w:p>
@@ -1271,7 +1255,7 @@
                         </w:tc>
                         <w:tc>
                           <w:tcPr>
-                            <w:tcW w:w="2560" w:type="dxa"/>
+                            <w:tcW w:w="2559" w:type="dxa"/>
                             <w:tcBorders>
                               <w:top w:val="single" w:sz="4" w:space="0" w:color="00000A"/>
                               <w:left w:val="single" w:sz="4" w:space="0" w:color="00000A"/>
@@ -1282,7 +1266,7 @@
                             </w:tcBorders>
                             <w:shd w:fill="auto" w:val="clear"/>
                             <w:tcMar>
-                              <w:left w:w="58" w:type="dxa"/>
+                              <w:left w:w="53" w:type="dxa"/>
                             </w:tcMar>
                           </w:tcPr>
                           <w:p>
@@ -1313,7 +1297,7 @@
                             </w:tcBorders>
                             <w:shd w:fill="auto" w:val="clear"/>
                             <w:tcMar>
-                              <w:left w:w="58" w:type="dxa"/>
+                              <w:left w:w="53" w:type="dxa"/>
                             </w:tcMar>
                           </w:tcPr>
                           <w:p>
@@ -1357,7 +1341,7 @@
                         </w:tc>
                         <w:tc>
                           <w:tcPr>
-                            <w:tcW w:w="2336" w:type="dxa"/>
+                            <w:tcW w:w="2335" w:type="dxa"/>
                             <w:tcBorders>
                               <w:top w:val="single" w:sz="4" w:space="0" w:color="00000A"/>
                               <w:left w:val="single" w:sz="4" w:space="0" w:color="00000A"/>
@@ -1368,7 +1352,7 @@
                             </w:tcBorders>
                             <w:shd w:fill="auto" w:val="clear"/>
                             <w:tcMar>
-                              <w:left w:w="58" w:type="dxa"/>
+                              <w:left w:w="53" w:type="dxa"/>
                             </w:tcMar>
                           </w:tcPr>
                           <w:p>
@@ -1387,7 +1371,7 @@
                         </w:tc>
                         <w:tc>
                           <w:tcPr>
-                            <w:tcW w:w="2560" w:type="dxa"/>
+                            <w:tcW w:w="2561" w:type="dxa"/>
                             <w:tcBorders>
                               <w:top w:val="single" w:sz="4" w:space="0" w:color="00000A"/>
                               <w:left w:val="single" w:sz="4" w:space="0" w:color="00000A"/>
@@ -1398,7 +1382,7 @@
                             </w:tcBorders>
                             <w:shd w:fill="auto" w:val="clear"/>
                             <w:tcMar>
-                              <w:left w:w="58" w:type="dxa"/>
+                              <w:left w:w="53" w:type="dxa"/>
                             </w:tcMar>
                           </w:tcPr>
                           <w:p>
@@ -1411,13 +1395,25 @@
                               <w:rPr>
                                 <w:color w:val="00000A"/>
                               </w:rPr>
-                              <w:t>2 - Mayo</w:t>
+                              <w:t>1</w:t>
+                            </w:r>
+                            <w:r>
+                              <w:rPr>
+                                <w:color w:val="00000A"/>
+                              </w:rPr>
+                              <w:t xml:space="preserve"> - </w:t>
+                            </w:r>
+                            <w:r>
+                              <w:rPr>
+                                <w:color w:val="00000A"/>
+                              </w:rPr>
+                              <w:t>Agosto</w:t>
                             </w:r>
                           </w:p>
                         </w:tc>
                         <w:tc>
                           <w:tcPr>
-                            <w:tcW w:w="2560" w:type="dxa"/>
+                            <w:tcW w:w="2559" w:type="dxa"/>
                             <w:tcBorders>
                               <w:top w:val="single" w:sz="4" w:space="0" w:color="00000A"/>
                               <w:left w:val="single" w:sz="4" w:space="0" w:color="00000A"/>
@@ -1428,7 +1424,7 @@
                             </w:tcBorders>
                             <w:shd w:fill="auto" w:val="clear"/>
                             <w:tcMar>
-                              <w:left w:w="58" w:type="dxa"/>
+                              <w:left w:w="53" w:type="dxa"/>
                             </w:tcMar>
                           </w:tcPr>
                           <w:p>
@@ -1439,7 +1435,15 @@
                             </w:pPr>
                             <w:r>
                               <w:rPr/>
-                              <w:t>1 - Agosto</w:t>
+                              <w:t>3</w:t>
+                            </w:r>
+                            <w:r>
+                              <w:rPr/>
+                              <w:t xml:space="preserve"> - </w:t>
+                            </w:r>
+                            <w:r>
+                              <w:rPr/>
+                              <w:t>Octubre</w:t>
                             </w:r>
                           </w:p>
                         </w:tc>
@@ -1448,10 +1452,14 @@
                     <w:p>
                       <w:pPr>
                         <w:pStyle w:val="Contenidodelmarco"/>
-                        <w:rPr/>
+                        <w:rPr>
+                          <w:color w:val="000000"/>
+                        </w:rPr>
                       </w:pPr>
                       <w:r>
-                        <w:rPr/>
+                        <w:rPr>
+                          <w:color w:val="000000"/>
+                        </w:rPr>
                       </w:r>
                     </w:p>
                   </w:txbxContent>

</xml_diff>